<commit_message>
Made little changes on docu
</commit_message>
<xml_diff>
--- a/MUSIC APP DOCUMENTATION.docx
+++ b/MUSIC APP DOCUMENTATION.docx
@@ -56,15 +56,17 @@
           <w:color w:val="222222"/>
           <w:lang w:eastAsia="en-PH"/>
         </w:rPr>
-        <w:t xml:space="preserve">I’ve brainstorming about what App I will be developing. I came up with three app proposals and end up choosing the Music app based on the advice of my adviser. </w:t>
-      </w:r>
-    </w:p>
-    <w:p>
-      <w:pPr>
-        <w:rPr>
-          <w:rFonts w:ascii="Arial" w:hAnsi="Arial" w:cs="Arial"/>
-        </w:rPr>
-      </w:pPr>
+        <w:t xml:space="preserve">I’ve brainstormed about what App I will be developing. I came up with three app proposals and end up choosing the Music app based on the advice of my adviser Sir Paolo. </w:t>
+      </w:r>
+    </w:p>
+    <w:p>
+      <w:pPr>
+        <w:rPr>
+          <w:rFonts w:ascii="Arial" w:hAnsi="Arial" w:cs="Arial"/>
+        </w:rPr>
+      </w:pPr>
+      <w:bookmarkStart w:id="0" w:name="_GoBack"/>
+      <w:bookmarkEnd w:id="0"/>
       <w:r>
         <w:rPr>
           <w:rFonts w:ascii="Arial" w:hAnsi="Arial" w:cs="Arial"/>
@@ -1183,8 +1185,6 @@
           <w:lang w:eastAsia="en-PH"/>
         </w:rPr>
       </w:pPr>
-      <w:bookmarkStart w:id="0" w:name="_GoBack"/>
-      <w:bookmarkEnd w:id="0"/>
     </w:p>
     <w:p>
       <w:pPr>

</xml_diff>